<commit_message>
dodanie contentu + uzupełnienie readme
</commit_message>
<xml_diff>
--- a/public/posts/karting932/text1.docx
+++ b/public/posts/karting932/text1.docx
@@ -12,19 +12,21 @@
           <w:kern w:val="0"/>
           <w:sz w:val="21"/>
           <w:szCs w:val="21"/>
-          <w14:ligatures w14:val="none"/>
-        </w:rPr>
-      </w:pPr>
-      <w:r>
-        <w:rPr>
-          <w:rFonts w:ascii="Consolas" w:eastAsia="Times New Roman" w:hAnsi="Consolas" w:cs="Times New Roman"/>
-          <w:color w:val="A31515"/>
-          <w:kern w:val="0"/>
-          <w:sz w:val="21"/>
-          <w:szCs w:val="21"/>
-          <w14:ligatures w14:val="none"/>
-        </w:rPr>
-        <w:t>Fajne elektryczne gokarty</w:t>
+          <w:lang w:val="pl-PL"/>
+          <w14:ligatures w14:val="none"/>
+        </w:rPr>
+      </w:pPr>
+      <w:r>
+        <w:rPr>
+          <w:rFonts w:ascii="Consolas" w:eastAsia="Times New Roman" w:hAnsi="Consolas" w:cs="Times New Roman"/>
+          <w:color w:val="A31515"/>
+          <w:kern w:val="0"/>
+          <w:sz w:val="21"/>
+          <w:szCs w:val="21"/>
+          <w:lang w:val="pl-PL"/>
+          <w14:ligatures w14:val="none"/>
+        </w:rPr>
+        <w:t>Miła niespodzianka w turystycznym Alicante!</w:t>
       </w:r>
     </w:p>
     <w:p>
@@ -37,16 +39,18 @@
           <w:kern w:val="0"/>
           <w:sz w:val="21"/>
           <w:szCs w:val="21"/>
-          <w14:ligatures w14:val="none"/>
-        </w:rPr>
-      </w:pPr>
-      <w:r>
-        <w:rPr>
-          <w:rFonts w:ascii="Consolas" w:eastAsia="Times New Roman" w:hAnsi="Consolas" w:cs="Times New Roman"/>
-          <w:color w:val="A31515"/>
-          <w:kern w:val="0"/>
-          <w:sz w:val="21"/>
-          <w:szCs w:val="21"/>
+          <w:lang w:val="pl-PL"/>
+          <w14:ligatures w14:val="none"/>
+        </w:rPr>
+      </w:pPr>
+      <w:r>
+        <w:rPr>
+          <w:rFonts w:ascii="Consolas" w:eastAsia="Times New Roman" w:hAnsi="Consolas" w:cs="Times New Roman"/>
+          <w:color w:val="A31515"/>
+          <w:kern w:val="0"/>
+          <w:sz w:val="21"/>
+          <w:szCs w:val="21"/>
+          <w:lang w:val="pl-PL"/>
           <w14:ligatures w14:val="none"/>
         </w:rPr>
         <w:t xml:space="preserve">--- </w:t>
@@ -58,6 +62,362 @@
         <w:spacing w:after="0" w:line="285" w:lineRule="atLeast"/>
         <w:rPr>
           <w:rFonts w:ascii="Consolas" w:eastAsia="Times New Roman" w:hAnsi="Consolas" w:cs="Times New Roman"/>
+          <w:color w:val="A31515"/>
+          <w:kern w:val="0"/>
+          <w:sz w:val="21"/>
+          <w:szCs w:val="21"/>
+          <w:lang w:val="pl-PL"/>
+          <w14:ligatures w14:val="none"/>
+        </w:rPr>
+      </w:pPr>
+      <w:r>
+        <w:rPr>
+          <w:rFonts w:ascii="Consolas" w:eastAsia="Times New Roman" w:hAnsi="Consolas" w:cs="Times New Roman"/>
+          <w:color w:val="A31515"/>
+          <w:kern w:val="0"/>
+          <w:sz w:val="21"/>
+          <w:szCs w:val="21"/>
+          <w:lang w:val="pl-PL"/>
+          <w14:ligatures w14:val="none"/>
+        </w:rPr>
+        <w:t xml:space="preserve">Południowcy z oczywistych względów większość torów mają otwartych, a tu nowy zamknięty obiekt - musiałem zatem go odwiedzić </w:t>
+      </w:r>
+      <w:r>
+        <w:rPr>
+          <w:rFonts w:ascii="Segoe UI Emoji" w:eastAsia="Times New Roman" w:hAnsi="Segoe UI Emoji" w:cs="Segoe UI Emoji"/>
+          <w:color w:val="A31515"/>
+          <w:kern w:val="0"/>
+          <w:sz w:val="21"/>
+          <w:szCs w:val="21"/>
+          <w14:ligatures w14:val="none"/>
+        </w:rPr>
+        <w:t>🙂</w:t>
+      </w:r>
+      <w:r>
+        <w:rPr>
+          <w:rFonts w:ascii="Consolas" w:eastAsia="Times New Roman" w:hAnsi="Consolas" w:cs="Times New Roman"/>
+          <w:color w:val="A31515"/>
+          <w:kern w:val="0"/>
+          <w:sz w:val="21"/>
+          <w:szCs w:val="21"/>
+          <w:lang w:val="pl-PL"/>
+          <w14:ligatures w14:val="none"/>
+        </w:rPr>
+        <w:t xml:space="preserve"> </w:t>
+      </w:r>
+    </w:p>
+    <w:p>
+      <w:pPr>
+        <w:shd w:val="clear" w:color="auto" w:fill="FFFFFF"/>
+        <w:spacing w:after="0" w:line="285" w:lineRule="atLeast"/>
+        <w:rPr>
+          <w:rFonts w:ascii="Consolas" w:eastAsia="Times New Roman" w:hAnsi="Consolas" w:cs="Times New Roman"/>
+          <w:color w:val="A31515"/>
+          <w:kern w:val="0"/>
+          <w:sz w:val="21"/>
+          <w:szCs w:val="21"/>
+          <w:lang w:val="pl-PL"/>
+          <w14:ligatures w14:val="none"/>
+        </w:rPr>
+      </w:pPr>
+      <w:r>
+        <w:rPr>
+          <w:rFonts w:ascii="Consolas" w:eastAsia="Times New Roman" w:hAnsi="Consolas" w:cs="Times New Roman"/>
+          <w:color w:val="A31515"/>
+          <w:kern w:val="0"/>
+          <w:sz w:val="21"/>
+          <w:szCs w:val="21"/>
+          <w:lang w:val="pl-PL"/>
+          <w14:ligatures w14:val="none"/>
+        </w:rPr>
+        <w:t xml:space="preserve">Alicante jest zdecydowanie turystycznym miastem, choć na tyle przyjemnym, że chcemy z Małgosią tam wracać. Tym bardziej musi być dobry obiekt kartingowy! </w:t>
+      </w:r>
+      <w:r>
+        <w:rPr>
+          <mc:AlternateContent>
+            <mc:Choice Requires="w16se">
+              <w:rFonts w:ascii="Consolas" w:eastAsia="Times New Roman" w:hAnsi="Consolas" w:cs="Times New Roman"/>
+            </mc:Choice>
+            <mc:Fallback>
+              <w:rFonts w:ascii="Segoe UI Emoji" w:eastAsia="Segoe UI Emoji" w:hAnsi="Segoe UI Emoji" w:cs="Segoe UI Emoji"/>
+            </mc:Fallback>
+          </mc:AlternateContent>
+          <w:color w:val="A31515"/>
+          <w:kern w:val="0"/>
+          <w:sz w:val="21"/>
+          <w:szCs w:val="21"/>
+          <w:lang w:val="pl-PL"/>
+          <w14:ligatures w14:val="none"/>
+        </w:rPr>
+        <mc:AlternateContent>
+          <mc:Choice Requires="w16se">
+            <w16se:symEx w16se:font="Segoe UI Emoji" w16se:char="1F60A"/>
+          </mc:Choice>
+          <mc:Fallback>
+            <w:t>😊</w:t>
+          </mc:Fallback>
+        </mc:AlternateContent>
+      </w:r>
+    </w:p>
+    <w:p>
+      <w:pPr>
+        <w:shd w:val="clear" w:color="auto" w:fill="FFFFFF"/>
+        <w:spacing w:after="0" w:line="285" w:lineRule="atLeast"/>
+        <w:rPr>
+          <w:rFonts w:ascii="Consolas" w:eastAsia="Times New Roman" w:hAnsi="Consolas" w:cs="Times New Roman"/>
+          <w:color w:val="A31515"/>
+          <w:kern w:val="0"/>
+          <w:sz w:val="21"/>
+          <w:szCs w:val="21"/>
+          <w:lang w:val="pl-PL"/>
+          <w14:ligatures w14:val="none"/>
+        </w:rPr>
+      </w:pPr>
+    </w:p>
+    <w:p>
+      <w:pPr>
+        <w:shd w:val="clear" w:color="auto" w:fill="FFFFFF"/>
+        <w:spacing w:after="0" w:line="285" w:lineRule="atLeast"/>
+        <w:rPr>
+          <w:rFonts w:ascii="Consolas" w:eastAsia="Times New Roman" w:hAnsi="Consolas" w:cs="Times New Roman"/>
+          <w:color w:val="A31515"/>
+          <w:kern w:val="0"/>
+          <w:sz w:val="21"/>
+          <w:szCs w:val="21"/>
+          <w:lang w:val="pl-PL"/>
+          <w14:ligatures w14:val="none"/>
+        </w:rPr>
+      </w:pPr>
+      <w:r>
+        <w:rPr>
+          <w:rFonts w:ascii="Consolas" w:eastAsia="Times New Roman" w:hAnsi="Consolas" w:cs="Times New Roman"/>
+          <w:color w:val="A31515"/>
+          <w:kern w:val="0"/>
+          <w:sz w:val="21"/>
+          <w:szCs w:val="21"/>
+          <w:lang w:val="pl-PL"/>
+          <w14:ligatures w14:val="none"/>
+        </w:rPr>
+        <w:t>W Alicante jest nowiutki – schody na recepcję to był jeszcze goły beton, ale cały obiekt naprawdę został przyjemnie zaplanowany. Tor oferuje w</w:t>
+      </w:r>
+      <w:r>
+        <w:rPr>
+          <w:rFonts w:ascii="Consolas" w:eastAsia="Times New Roman" w:hAnsi="Consolas" w:cs="Times New Roman"/>
+          <w:color w:val="A31515"/>
+          <w:kern w:val="0"/>
+          <w:sz w:val="21"/>
+          <w:szCs w:val="21"/>
+          <w:lang w:val="pl-PL"/>
+          <w14:ligatures w14:val="none"/>
+        </w:rPr>
+        <w:t xml:space="preserve">ózki elektryczne - ja </w:t>
+      </w:r>
+      <w:r>
+        <w:rPr>
+          <w:rFonts w:ascii="Consolas" w:eastAsia="Times New Roman" w:hAnsi="Consolas" w:cs="Times New Roman"/>
+          <w:color w:val="A31515"/>
+          <w:kern w:val="0"/>
+          <w:sz w:val="21"/>
+          <w:szCs w:val="21"/>
+          <w:lang w:val="pl-PL"/>
+          <w14:ligatures w14:val="none"/>
+        </w:rPr>
+        <w:t xml:space="preserve">co prawda </w:t>
+      </w:r>
+      <w:r>
+        <w:rPr>
+          <w:rFonts w:ascii="Consolas" w:eastAsia="Times New Roman" w:hAnsi="Consolas" w:cs="Times New Roman"/>
+          <w:color w:val="A31515"/>
+          <w:kern w:val="0"/>
+          <w:sz w:val="21"/>
+          <w:szCs w:val="21"/>
+          <w:lang w:val="pl-PL"/>
+          <w14:ligatures w14:val="none"/>
+        </w:rPr>
+        <w:t xml:space="preserve">wolę spalinowe, ale te były w perfekcyjnym stanie i zapewniły fajny trening (w elektryku należy unikać całkowitego puszczenia gazu bo wtedy gokart bardzo zwalnia). </w:t>
+      </w:r>
+      <w:r>
+        <w:rPr>
+          <w:rFonts w:ascii="Consolas" w:eastAsia="Times New Roman" w:hAnsi="Consolas" w:cs="Times New Roman"/>
+          <w:color w:val="A31515"/>
+          <w:kern w:val="0"/>
+          <w:sz w:val="21"/>
+          <w:szCs w:val="21"/>
+          <w:lang w:val="pl-PL"/>
+          <w14:ligatures w14:val="none"/>
+        </w:rPr>
+        <w:t xml:space="preserve">To jeden z nielicznych torów, gdzie nie było problemu losowego wózka, bo po prostu wszystkie były nowiuteńkie. Co więcej, za 50 euro były 3 przejazdy, więc jak na ten standard to naprawdę dobra cena. </w:t>
+      </w:r>
+    </w:p>
+    <w:p>
+      <w:pPr>
+        <w:shd w:val="clear" w:color="auto" w:fill="FFFFFF"/>
+        <w:spacing w:after="0" w:line="285" w:lineRule="atLeast"/>
+        <w:rPr>
+          <w:rFonts w:ascii="Consolas" w:eastAsia="Times New Roman" w:hAnsi="Consolas" w:cs="Times New Roman"/>
+          <w:color w:val="A31515"/>
+          <w:kern w:val="0"/>
+          <w:sz w:val="21"/>
+          <w:szCs w:val="21"/>
+          <w:lang w:val="pl-PL"/>
+          <w14:ligatures w14:val="none"/>
+        </w:rPr>
+      </w:pPr>
+    </w:p>
+    <w:p>
+      <w:pPr>
+        <w:shd w:val="clear" w:color="auto" w:fill="FFFFFF"/>
+        <w:spacing w:after="0" w:line="285" w:lineRule="atLeast"/>
+        <w:rPr>
+          <w:rFonts w:ascii="Consolas" w:eastAsia="Times New Roman" w:hAnsi="Consolas" w:cs="Times New Roman"/>
+          <w:color w:val="A31515"/>
+          <w:kern w:val="0"/>
+          <w:sz w:val="21"/>
+          <w:szCs w:val="21"/>
+          <w:lang w:val="pl-PL"/>
+          <w14:ligatures w14:val="none"/>
+        </w:rPr>
+      </w:pPr>
+      <w:r>
+        <w:rPr>
+          <w:rFonts w:ascii="Consolas" w:eastAsia="Times New Roman" w:hAnsi="Consolas" w:cs="Times New Roman"/>
+          <w:color w:val="A31515"/>
+          <w:kern w:val="0"/>
+          <w:sz w:val="21"/>
+          <w:szCs w:val="21"/>
+          <w:lang w:val="pl-PL"/>
+          <w14:ligatures w14:val="none"/>
+        </w:rPr>
+        <w:t xml:space="preserve">A teraz niespodzianka, która uczyniła to wyjście wyjątkowo fajnym. </w:t>
+      </w:r>
+      <w:r>
+        <w:rPr>
+          <w:rFonts w:ascii="Consolas" w:eastAsia="Times New Roman" w:hAnsi="Consolas" w:cs="Times New Roman"/>
+          <w:color w:val="A31515"/>
+          <w:kern w:val="0"/>
+          <w:sz w:val="21"/>
+          <w:szCs w:val="21"/>
+          <w:lang w:val="pl-PL"/>
+          <w14:ligatures w14:val="none"/>
+        </w:rPr>
+        <w:t xml:space="preserve">Byłem tam w sobotę rano, nie było nikogo innego i manager (mimo że nie mówił słowa po angielsku </w:t>
+      </w:r>
+      <w:r>
+        <w:rPr>
+          <w:rFonts w:ascii="Segoe UI Emoji" w:eastAsia="Times New Roman" w:hAnsi="Segoe UI Emoji" w:cs="Segoe UI Emoji"/>
+          <w:color w:val="A31515"/>
+          <w:kern w:val="0"/>
+          <w:sz w:val="21"/>
+          <w:szCs w:val="21"/>
+          <w14:ligatures w14:val="none"/>
+        </w:rPr>
+        <w:t>😉</w:t>
+      </w:r>
+      <w:r>
+        <w:rPr>
+          <w:rFonts w:ascii="Segoe UI Emoji" w:eastAsia="Times New Roman" w:hAnsi="Segoe UI Emoji" w:cs="Segoe UI Emoji"/>
+          <w:color w:val="A31515"/>
+          <w:kern w:val="0"/>
+          <w:sz w:val="21"/>
+          <w:szCs w:val="21"/>
+          <w:lang w:val="pl-PL"/>
+          <w14:ligatures w14:val="none"/>
+        </w:rPr>
+        <w:t>,</w:t>
+      </w:r>
+      <w:r>
+        <w:rPr>
+          <w:rFonts w:ascii="Segoe UI Emoji" w:eastAsia="Times New Roman" w:hAnsi="Segoe UI Emoji" w:cs="Segoe UI Emoji"/>
+          <w:color w:val="A31515"/>
+          <w:kern w:val="0"/>
+          <w:sz w:val="21"/>
+          <w:szCs w:val="21"/>
+          <w:lang w:val="pl-PL"/>
+          <w14:ligatures w14:val="none"/>
+        </w:rPr>
+        <w:t xml:space="preserve">  a ja dopiero po wizycie w Alicante zacz</w:t>
+      </w:r>
+      <w:r>
+        <w:rPr>
+          <w:rFonts w:ascii="Calibri" w:eastAsia="Times New Roman" w:hAnsi="Calibri" w:cs="Calibri"/>
+          <w:color w:val="A31515"/>
+          <w:kern w:val="0"/>
+          <w:sz w:val="21"/>
+          <w:szCs w:val="21"/>
+          <w:lang w:val="pl-PL"/>
+          <w14:ligatures w14:val="none"/>
+        </w:rPr>
+        <w:t>ąłem się uczyć hiszpańskiego</w:t>
+      </w:r>
+      <w:r>
+        <w:rPr>
+          <w:rFonts w:ascii="Consolas" w:eastAsia="Times New Roman" w:hAnsi="Consolas" w:cs="Times New Roman"/>
+          <w:color w:val="A31515"/>
+          <w:kern w:val="0"/>
+          <w:sz w:val="21"/>
+          <w:szCs w:val="21"/>
+          <w:lang w:val="pl-PL"/>
+          <w14:ligatures w14:val="none"/>
+        </w:rPr>
+        <w:t>) zaproponował mi wspólny race!</w:t>
+      </w:r>
+      <w:r>
+        <w:rPr>
+          <w:rFonts w:ascii="Consolas" w:eastAsia="Times New Roman" w:hAnsi="Consolas" w:cs="Times New Roman"/>
+          <w:color w:val="A31515"/>
+          <w:kern w:val="0"/>
+          <w:sz w:val="21"/>
+          <w:szCs w:val="21"/>
+          <w:lang w:val="pl-PL"/>
+          <w14:ligatures w14:val="none"/>
+        </w:rPr>
+        <w:t xml:space="preserve"> </w:t>
+      </w:r>
+      <w:r>
+        <w:rPr>
+          <w:rFonts w:ascii="Segoe UI Emoji" w:eastAsia="Times New Roman" w:hAnsi="Segoe UI Emoji" w:cs="Segoe UI Emoji"/>
+          <w:color w:val="A31515"/>
+          <w:kern w:val="0"/>
+          <w:sz w:val="21"/>
+          <w:szCs w:val="21"/>
+          <w14:ligatures w14:val="none"/>
+        </w:rPr>
+        <w:t>🙂</w:t>
+      </w:r>
+      <w:r>
+        <w:rPr>
+          <w:rFonts w:ascii="Consolas" w:eastAsia="Times New Roman" w:hAnsi="Consolas" w:cs="Times New Roman"/>
+          <w:color w:val="A31515"/>
+          <w:kern w:val="0"/>
+          <w:sz w:val="21"/>
+          <w:szCs w:val="21"/>
+          <w:lang w:val="pl-PL"/>
+          <w14:ligatures w14:val="none"/>
+        </w:rPr>
+        <w:t xml:space="preserve"> Wow, uwielbiam ich pasję do tego sportu. </w:t>
+      </w:r>
+    </w:p>
+    <w:p>
+      <w:pPr>
+        <w:shd w:val="clear" w:color="auto" w:fill="FFFFFF"/>
+        <w:spacing w:after="0" w:line="285" w:lineRule="atLeast"/>
+        <w:rPr>
+          <w:rFonts w:ascii="Consolas" w:eastAsia="Times New Roman" w:hAnsi="Consolas" w:cs="Times New Roman"/>
+          <w:color w:val="A31515"/>
+          <w:kern w:val="0"/>
+          <w:sz w:val="21"/>
+          <w:szCs w:val="21"/>
+          <w:lang w:val="pl-PL"/>
+          <w14:ligatures w14:val="none"/>
+        </w:rPr>
+      </w:pPr>
+    </w:p>
+    <w:p>
+      <w:pPr>
+        <w:shd w:val="clear" w:color="auto" w:fill="FFFFFF"/>
+        <w:spacing w:after="0" w:line="285" w:lineRule="atLeast"/>
+        <w:rPr>
+          <w:rFonts w:ascii="Consolas" w:eastAsia="Times New Roman" w:hAnsi="Consolas" w:cs="Times New Roman"/>
           <w:color w:val="3B3B3B"/>
           <w:kern w:val="0"/>
           <w:sz w:val="21"/>
@@ -76,18 +436,19 @@
           <w:lang w:val="pl-PL"/>
           <w14:ligatures w14:val="none"/>
         </w:rPr>
-        <w:t xml:space="preserve">Południowcy z oczywistych względów większość torów mają otwartych, a tu nowy zamknięty obiekt - musiałem zatem go odwiedzić </w:t>
-      </w:r>
-      <w:r>
-        <w:rPr>
-          <w:rFonts w:ascii="Segoe UI Emoji" w:eastAsia="Times New Roman" w:hAnsi="Segoe UI Emoji" w:cs="Segoe UI Emoji"/>
-          <w:color w:val="A31515"/>
-          <w:kern w:val="0"/>
-          <w:sz w:val="21"/>
-          <w:szCs w:val="21"/>
-          <w14:ligatures w14:val="none"/>
-        </w:rPr>
-        <w:t>🙂</w:t>
+        <w:t>Minusy? D</w:t>
+      </w:r>
+      <w:r>
+        <w:rPr>
+          <w:rFonts w:ascii="Consolas" w:eastAsia="Times New Roman" w:hAnsi="Consolas" w:cs="Times New Roman"/>
+          <w:color w:val="A31515"/>
+          <w:kern w:val="0"/>
+          <w:sz w:val="21"/>
+          <w:szCs w:val="21"/>
+          <w:lang w:val="pl-PL"/>
+          <w14:ligatures w14:val="none"/>
+        </w:rPr>
+        <w:t>ość krótka nitka, która pomimo dość ciasnej konfiguracji jest jedynie na 26 sekund.</w:t>
       </w:r>
       <w:r>
         <w:rPr>
@@ -101,159 +462,17 @@
         </w:rPr>
         <w:t xml:space="preserve"> </w:t>
       </w:r>
-    </w:p>
-    <w:p>
-      <w:pPr>
-        <w:shd w:val="clear" w:color="auto" w:fill="FFFFFF"/>
-        <w:spacing w:after="0" w:line="285" w:lineRule="atLeast"/>
-        <w:rPr>
-          <w:rFonts w:ascii="Consolas" w:eastAsia="Times New Roman" w:hAnsi="Consolas" w:cs="Times New Roman"/>
-          <w:color w:val="3B3B3B"/>
-          <w:kern w:val="0"/>
-          <w:sz w:val="21"/>
-          <w:szCs w:val="21"/>
-          <w:lang w:val="pl-PL"/>
-          <w14:ligatures w14:val="none"/>
-        </w:rPr>
-      </w:pPr>
-      <w:r>
-        <w:rPr>
-          <w:rFonts w:ascii="Consolas" w:eastAsia="Times New Roman" w:hAnsi="Consolas" w:cs="Times New Roman"/>
-          <w:color w:val="A31515"/>
-          <w:kern w:val="0"/>
-          <w:sz w:val="21"/>
-          <w:szCs w:val="21"/>
-          <w:lang w:val="pl-PL"/>
-          <w14:ligatures w14:val="none"/>
-        </w:rPr>
-        <w:t xml:space="preserve">  Wózki elektryczne - ja wolę spalinowe, ale te były w perfekcyjnym stanie i zapewniły fajny trening (w elektryku należy unikać całkowitego puszczenia gazu </w:t>
-      </w:r>
-    </w:p>
-    <w:p>
-      <w:pPr>
-        <w:shd w:val="clear" w:color="auto" w:fill="FFFFFF"/>
-        <w:spacing w:after="0" w:line="285" w:lineRule="atLeast"/>
-        <w:rPr>
-          <w:rFonts w:ascii="Consolas" w:eastAsia="Times New Roman" w:hAnsi="Consolas" w:cs="Times New Roman"/>
-          <w:color w:val="3B3B3B"/>
-          <w:kern w:val="0"/>
-          <w:sz w:val="21"/>
-          <w:szCs w:val="21"/>
-          <w:lang w:val="pl-PL"/>
-          <w14:ligatures w14:val="none"/>
-        </w:rPr>
-      </w:pPr>
-      <w:r>
-        <w:rPr>
-          <w:rFonts w:ascii="Consolas" w:eastAsia="Times New Roman" w:hAnsi="Consolas" w:cs="Times New Roman"/>
-          <w:color w:val="A31515"/>
-          <w:kern w:val="0"/>
-          <w:sz w:val="21"/>
-          <w:szCs w:val="21"/>
-          <w:lang w:val="pl-PL"/>
-          <w14:ligatures w14:val="none"/>
-        </w:rPr>
-        <w:t xml:space="preserve">      bo wtedy gokart bardzo zwalnia). Byłem tam w sobotę rano, nie było nikogo innego i manager (mimo że nie mówił słowa po angielsku </w:t>
-      </w:r>
-      <w:r>
-        <w:rPr>
-          <w:rFonts w:ascii="Segoe UI Emoji" w:eastAsia="Times New Roman" w:hAnsi="Segoe UI Emoji" w:cs="Segoe UI Emoji"/>
-          <w:color w:val="A31515"/>
-          <w:kern w:val="0"/>
-          <w:sz w:val="21"/>
-          <w:szCs w:val="21"/>
-          <w14:ligatures w14:val="none"/>
-        </w:rPr>
-        <w:t>😉</w:t>
-      </w:r>
-      <w:r>
-        <w:rPr>
-          <w:rFonts w:ascii="Consolas" w:eastAsia="Times New Roman" w:hAnsi="Consolas" w:cs="Times New Roman"/>
-          <w:color w:val="A31515"/>
-          <w:kern w:val="0"/>
-          <w:sz w:val="21"/>
-          <w:szCs w:val="21"/>
-          <w:lang w:val="pl-PL"/>
-          <w14:ligatures w14:val="none"/>
-        </w:rPr>
-        <w:t xml:space="preserve"> ) zaproponował mi wspólny race!</w:t>
-      </w:r>
-    </w:p>
-    <w:p>
-      <w:pPr>
-        <w:shd w:val="clear" w:color="auto" w:fill="FFFFFF"/>
-        <w:spacing w:after="0" w:line="285" w:lineRule="atLeast"/>
-        <w:rPr>
-          <w:rFonts w:ascii="Consolas" w:eastAsia="Times New Roman" w:hAnsi="Consolas" w:cs="Times New Roman"/>
-          <w:color w:val="3B3B3B"/>
-          <w:kern w:val="0"/>
-          <w:sz w:val="21"/>
-          <w:szCs w:val="21"/>
-          <w:lang w:val="pl-PL"/>
-          <w14:ligatures w14:val="none"/>
-        </w:rPr>
-      </w:pPr>
-      <w:r>
-        <w:rPr>
-          <w:rFonts w:ascii="Consolas" w:eastAsia="Times New Roman" w:hAnsi="Consolas" w:cs="Times New Roman"/>
-          <w:color w:val="A31515"/>
-          <w:kern w:val="0"/>
-          <w:sz w:val="21"/>
-          <w:szCs w:val="21"/>
-          <w:lang w:val="pl-PL"/>
-          <w14:ligatures w14:val="none"/>
-        </w:rPr>
-        <w:t>       </w:t>
-      </w:r>
-      <w:r>
-        <w:rPr>
-          <w:rFonts w:ascii="Segoe UI Emoji" w:eastAsia="Times New Roman" w:hAnsi="Segoe UI Emoji" w:cs="Segoe UI Emoji"/>
-          <w:color w:val="A31515"/>
-          <w:kern w:val="0"/>
-          <w:sz w:val="21"/>
-          <w:szCs w:val="21"/>
-          <w14:ligatures w14:val="none"/>
-        </w:rPr>
-        <w:t>🙂</w:t>
-      </w:r>
-      <w:r>
-        <w:rPr>
-          <w:rFonts w:ascii="Consolas" w:eastAsia="Times New Roman" w:hAnsi="Consolas" w:cs="Times New Roman"/>
-          <w:color w:val="A31515"/>
-          <w:kern w:val="0"/>
-          <w:sz w:val="21"/>
-          <w:szCs w:val="21"/>
-          <w:lang w:val="pl-PL"/>
-          <w14:ligatures w14:val="none"/>
-        </w:rPr>
-        <w:t xml:space="preserve"> Wow, uwielbiam ich pasję do tego sportu. Na minus jedynie dość krótka nitka, która pomimo dość ciasnej konfiguracji jest jedynie na 26 sekund.</w:t>
-      </w:r>
-    </w:p>
-    <w:p>
-      <w:pPr>
-        <w:shd w:val="clear" w:color="auto" w:fill="FFFFFF"/>
-        <w:spacing w:after="0" w:line="285" w:lineRule="atLeast"/>
-        <w:rPr>
-          <w:rFonts w:ascii="Consolas" w:eastAsia="Times New Roman" w:hAnsi="Consolas" w:cs="Times New Roman"/>
-          <w:color w:val="3B3B3B"/>
-          <w:kern w:val="0"/>
-          <w:sz w:val="21"/>
-          <w:szCs w:val="21"/>
-          <w:lang w:val="pl-PL"/>
-          <w14:ligatures w14:val="none"/>
-        </w:rPr>
-      </w:pPr>
-      <w:r>
-        <w:rPr>
-          <w:rFonts w:ascii="Consolas" w:eastAsia="Times New Roman" w:hAnsi="Consolas" w:cs="Times New Roman"/>
-          <w:color w:val="A31515"/>
-          <w:kern w:val="0"/>
-          <w:sz w:val="21"/>
-          <w:szCs w:val="21"/>
-          <w:lang w:val="pl-PL"/>
-          <w14:ligatures w14:val="none"/>
-        </w:rPr>
-        <w:t>        Wyobrażam sobie, że przy 8-10 wózkach (szczególnie z przypadkowymi osobami) frajda z jazdy może tam szy</w:t>
+      <w:r>
+        <w:rPr>
+          <w:rFonts w:ascii="Consolas" w:eastAsia="Times New Roman" w:hAnsi="Consolas" w:cs="Times New Roman"/>
+          <w:color w:val="A31515"/>
+          <w:kern w:val="0"/>
+          <w:sz w:val="21"/>
+          <w:szCs w:val="21"/>
+          <w:lang w:val="pl-PL"/>
+          <w14:ligatures w14:val="none"/>
+        </w:rPr>
+        <w:t>Wyobrażam sobie, że przy 8-10 wózkach (szczególnie z przypadkowymi osobami) frajda z jazdy może tam szy</w:t>
       </w:r>
       <w:r>
         <w:rPr>
@@ -278,6 +497,18 @@
           <w14:ligatures w14:val="none"/>
         </w:rPr>
         <w:t>ko zniknąć.</w:t>
+      </w:r>
+      <w:r>
+        <w:rPr>
+          <w:rFonts w:ascii="Consolas" w:eastAsia="Times New Roman" w:hAnsi="Consolas" w:cs="Times New Roman"/>
+          <w:color w:val="A31515"/>
+          <w:kern w:val="0"/>
+          <w:sz w:val="21"/>
+          <w:szCs w:val="21"/>
+          <w:lang w:val="pl-PL"/>
+          <w14:ligatures w14:val="none"/>
+        </w:rPr>
+        <w:t xml:space="preserve"> Ale i tak chcę tam wrócić!</w:t>
       </w:r>
     </w:p>
     <w:p>

</xml_diff>